<commit_message>
Statisztikai adatok és feladat pontosítva
</commit_message>
<xml_diff>
--- a/GyakorloFeladatok.docx
+++ b/GyakorloFeladatok.docx
@@ -10,19 +10,72 @@
         <w:t xml:space="preserve">Egy </w:t>
       </w:r>
       <w:r>
-        <w:t>szoftverfejlesztési csoportban dolgozik, amely egy iskolai adminisztrációs desktop alkalmazást készít</w:t>
+        <w:t xml:space="preserve">szoftverfejlesztési csoportban dolgozik, amely egy iskolai </w:t>
+      </w:r>
+      <w:proofErr w:type="gramStart"/>
+      <w:r>
+        <w:t>adminisztrációs</w:t>
+      </w:r>
+      <w:proofErr w:type="gramEnd"/>
+      <w:r>
+        <w:t xml:space="preserve"> </w:t>
+      </w:r>
+      <w:proofErr w:type="spellStart"/>
+      <w:r>
+        <w:t>desktop</w:t>
+      </w:r>
+      <w:proofErr w:type="spellEnd"/>
+      <w:r>
+        <w:t xml:space="preserve"> alkalmazást készít</w:t>
       </w:r>
       <w:r>
         <w:t xml:space="preserve">. </w:t>
       </w:r>
       <w:r>
-        <w:t xml:space="preserve"> A fejlesztés során feladata a megfelelő adatstruktúra kifejlesztése (osztályok és repo), és a desktop alkalmazásban már megírt RestApi eléréseket</w:t>
-      </w:r>
-      <w:r>
-        <w:t xml:space="preserve"> és hozzájuk tartozó HttpService-ket</w:t>
-      </w:r>
-      <w:r>
-        <w:t xml:space="preserve"> használva adminisztrációs oldal elkészítése!</w:t>
+        <w:t xml:space="preserve"> A fejlesztés során feladata a megfelelő adatstruktúra kifejlesztése (osztályok és </w:t>
+      </w:r>
+      <w:proofErr w:type="spellStart"/>
+      <w:r>
+        <w:t>repo</w:t>
+      </w:r>
+      <w:proofErr w:type="spellEnd"/>
+      <w:r>
+        <w:t xml:space="preserve">), és a </w:t>
+      </w:r>
+      <w:proofErr w:type="spellStart"/>
+      <w:r>
+        <w:t>desktop</w:t>
+      </w:r>
+      <w:proofErr w:type="spellEnd"/>
+      <w:r>
+        <w:t xml:space="preserve"> alkalmazásban már megírt </w:t>
+      </w:r>
+      <w:proofErr w:type="spellStart"/>
+      <w:r>
+        <w:t>RestApi</w:t>
+      </w:r>
+      <w:proofErr w:type="spellEnd"/>
+      <w:r>
+        <w:t xml:space="preserve"> eléréseket</w:t>
+      </w:r>
+      <w:r>
+        <w:t xml:space="preserve"> és hozzájuk tartozó </w:t>
+      </w:r>
+      <w:proofErr w:type="spellStart"/>
+      <w:r>
+        <w:t>HttpService-ket</w:t>
+      </w:r>
+      <w:proofErr w:type="spellEnd"/>
+      <w:r>
+        <w:t xml:space="preserve"> használva </w:t>
+      </w:r>
+      <w:proofErr w:type="gramStart"/>
+      <w:r>
+        <w:t>adminisztrációs</w:t>
+      </w:r>
+      <w:proofErr w:type="gramEnd"/>
+      <w:r>
+        <w:t xml:space="preserve"> oldal elkészítése!</w:t>
       </w:r>
     </w:p>
     <w:p>
@@ -45,12 +98,14 @@
           <w:b/>
         </w:rPr>
       </w:pPr>
+      <w:proofErr w:type="spellStart"/>
       <w:r>
         <w:rPr>
           <w:b/>
         </w:rPr>
         <w:t>Student</w:t>
       </w:r>
+      <w:proofErr w:type="spellEnd"/>
       <w:r>
         <w:rPr>
           <w:b/>
@@ -92,7 +147,33 @@
         <w:t>A feladatot</w:t>
       </w:r>
       <w:r>
-        <w:t xml:space="preserve"> a Kreta.Junior projektbe oldja meg. Más projektek kódját nem használhatja! Teszteléshez állítsa be, hogy a futtatott projekt a Kreta.Junior projekt legyen.</w:t>
+        <w:t xml:space="preserve"> a </w:t>
+      </w:r>
+      <w:proofErr w:type="spellStart"/>
+      <w:r>
+        <w:t>Kreta</w:t>
+      </w:r>
+      <w:proofErr w:type="gramStart"/>
+      <w:r>
+        <w:t>.Junior</w:t>
+      </w:r>
+      <w:proofErr w:type="spellEnd"/>
+      <w:proofErr w:type="gramEnd"/>
+      <w:r>
+        <w:t xml:space="preserve"> projektbe oldja meg. Más projektek kódját nem használhatja! Teszteléshez állítsa be, hogy a futtatott projekt a </w:t>
+      </w:r>
+      <w:proofErr w:type="spellStart"/>
+      <w:r>
+        <w:t>Kreta</w:t>
+      </w:r>
+      <w:proofErr w:type="gramStart"/>
+      <w:r>
+        <w:t>.Junior</w:t>
+      </w:r>
+      <w:proofErr w:type="spellEnd"/>
+      <w:proofErr w:type="gramEnd"/>
+      <w:r>
+        <w:t xml:space="preserve"> projekt legyen.</w:t>
       </w:r>
     </w:p>
     <w:p>
@@ -169,13 +250,29 @@
         <w:spacing w:after="0"/>
       </w:pPr>
       <w:r>
-        <w:t>1. Talál a model rétegben egy osztályt A</w:t>
+        <w:t xml:space="preserve">1. Talál a </w:t>
+      </w:r>
+      <w:proofErr w:type="spellStart"/>
+      <w:r>
+        <w:t>model</w:t>
+      </w:r>
+      <w:proofErr w:type="spellEnd"/>
+      <w:r>
+        <w:t xml:space="preserve"> rétegben egy osztályt </w:t>
+      </w:r>
+      <w:proofErr w:type="spellStart"/>
+      <w:r>
+        <w:t>A</w:t>
       </w:r>
       <w:r>
         <w:t>warded</w:t>
       </w:r>
       <w:r>
-        <w:t>Student (tanulmányi eredményeik miatt alapítványi támogatásban, ösztöndíjban részesített diákok) néven azon diákok számára, akik ösztöndíjat kapnak!</w:t>
+        <w:t>Student</w:t>
+      </w:r>
+      <w:proofErr w:type="spellEnd"/>
+      <w:r>
+        <w:t xml:space="preserve"> (tanulmányi eredményeik miatt alapítványi támogatásban, ösztöndíjban részesített diákok) néven azon diákok számára, akik ösztöndíjat kapnak!</w:t>
       </w:r>
     </w:p>
     <w:p>
@@ -199,7 +296,23 @@
         <w:spacing w:after="0"/>
       </w:pPr>
       <w:r>
-        <w:t>4. Készítse el az osztályt szöveggé alakító metódusát, úgy, hogy példányosítás után az adatok megjelenítésekor a pontosan következő szöveg jelenjen meg:</w:t>
+        <w:t xml:space="preserve">4. Készítse el az osztályt szöveggé alakító </w:t>
+      </w:r>
+      <w:proofErr w:type="gramStart"/>
+      <w:r>
+        <w:t>metódusát</w:t>
+      </w:r>
+      <w:proofErr w:type="gramEnd"/>
+      <w:r>
+        <w:t xml:space="preserve">, úgy, hogy </w:t>
+      </w:r>
+      <w:proofErr w:type="spellStart"/>
+      <w:r>
+        <w:t>példányosítás</w:t>
+      </w:r>
+      <w:proofErr w:type="spellEnd"/>
+      <w:r>
+        <w:t xml:space="preserve"> után az adatok megjelenítésekor a pontosan következő szöveg jelenjen meg:</w:t>
       </w:r>
     </w:p>
     <w:p>
@@ -216,15 +329,31 @@
         <w:spacing w:after="0"/>
       </w:pPr>
       <w:r>
-        <w:t>Jelenítse meg a fő programmal a minta szerint a diák adatait! Ha az ösztöndíj havi juttatás, akkor a szöveg vége „Az ösztöndíj havi juttatás!” legyen.</w:t>
-      </w:r>
-    </w:p>
-    <w:p>
-      <w:pPr>
-        <w:spacing w:after="0"/>
-      </w:pPr>
-      <w:r>
-        <w:t>5. Hozzon létre még egy díjazott diákot aki Dolgos Dénes, 18 éves és 5000 Ft egyszeri juttatásba (ösztöndíjban) részesül. Vezérlési szerkezettel jelenítse meg a fő programban, hogy melyik diák az idősebb! A kód kimenetei a következők közül lehetnek:</w:t>
+        <w:t xml:space="preserve">Jelenítse meg a fő programmal a minta szerint a diák adatait! Ha az ösztöndíj havi juttatás, akkor a szöveg vége „Az ösztöndíj havi juttatás!” </w:t>
+      </w:r>
+      <w:proofErr w:type="gramStart"/>
+      <w:r>
+        <w:t>legyen</w:t>
+      </w:r>
+      <w:proofErr w:type="gramEnd"/>
+      <w:r>
+        <w:t>.</w:t>
+      </w:r>
+    </w:p>
+    <w:p>
+      <w:pPr>
+        <w:spacing w:after="0"/>
+      </w:pPr>
+      <w:r>
+        <w:t xml:space="preserve">5. Hozzon létre még egy díjazott </w:t>
+      </w:r>
+      <w:proofErr w:type="gramStart"/>
+      <w:r>
+        <w:t>diákot</w:t>
+      </w:r>
+      <w:proofErr w:type="gramEnd"/>
+      <w:r>
+        <w:t xml:space="preserve"> aki Dolgos Dénes, 18 éves és 5000 Ft egyszeri juttatásba (ösztöndíjban) részesül. Vezérlési szerkezettel jelenítse meg a fő programban, hogy melyik diák az idősebb! A kód kimenetei a következők közül lehetnek:</w:t>
       </w:r>
     </w:p>
     <w:p>
@@ -264,15 +393,55 @@
         <w:spacing w:after="0"/>
       </w:pPr>
       <w:r>
-        <w:t>6. Készítsen az osztályban csak olvasható peropty-t, amely akkor ad igaz értéket, ha a támogatott diák már betöltötte a 18. életévét!</w:t>
-      </w:r>
-    </w:p>
-    <w:p>
-      <w:pPr>
-        <w:spacing w:after="0"/>
-      </w:pPr>
-      <w:r>
-        <w:t>7. Készítsen az osztályban statikus metódust IsYounger néven, amely megadja, hogy a metódus paraméterében megadott első diák fiatalabb-e a paraméterben megadott második diáknál! A kódot TDD módszerben készítse el! A tesztesetek megadására készített táblázatba, amely tartalmaz legalább három tesztesetet az elvárt kimenetelekkel! Készítse el a teszteket! Írja meg az IsYounger metódus kódját úgy, hogy egyetlen teszteset se legyen hibás!</w:t>
+        <w:t xml:space="preserve">6. Készítsen az osztályban csak olvasható </w:t>
+      </w:r>
+      <w:proofErr w:type="spellStart"/>
+      <w:r>
+        <w:t>peropty</w:t>
+      </w:r>
+      <w:proofErr w:type="spellEnd"/>
+      <w:r>
+        <w:t>-t, amely akkor ad igaz értéket, ha a támogatott diák már betöltötte a 18. életévét!</w:t>
+      </w:r>
+    </w:p>
+    <w:p>
+      <w:pPr>
+        <w:spacing w:after="0"/>
+      </w:pPr>
+      <w:r>
+        <w:t xml:space="preserve">7. Készítsen az osztályban statikus </w:t>
+      </w:r>
+      <w:proofErr w:type="gramStart"/>
+      <w:r>
+        <w:t>metódust</w:t>
+      </w:r>
+      <w:proofErr w:type="gramEnd"/>
+      <w:r>
+        <w:t xml:space="preserve"> </w:t>
+      </w:r>
+      <w:proofErr w:type="spellStart"/>
+      <w:r>
+        <w:t>IsYounger</w:t>
+      </w:r>
+      <w:proofErr w:type="spellEnd"/>
+      <w:r>
+        <w:t xml:space="preserve"> néven, amely megadja, hogy a metódus paraméterében megadott első diák fiatalabb-e a paraméterben megadott második diáknál! A kódot TDD módszerben készítse el! A tesztesetek megadására készített táblázatba, amely tartalmaz legalább három tesztesetet az elvárt kimenetelekkel! Készítse el a teszteket! Írja meg az </w:t>
+      </w:r>
+      <w:proofErr w:type="spellStart"/>
+      <w:r>
+        <w:t>IsYounger</w:t>
+      </w:r>
+      <w:proofErr w:type="spellEnd"/>
+      <w:r>
+        <w:t xml:space="preserve"> </w:t>
+      </w:r>
+      <w:proofErr w:type="gramStart"/>
+      <w:r>
+        <w:t>metódus</w:t>
+      </w:r>
+      <w:proofErr w:type="gramEnd"/>
+      <w:r>
+        <w:t xml:space="preserve"> kódját úgy, hogy egyetlen teszteset se legyen hibás!</w:t>
       </w:r>
     </w:p>
     <w:p>
@@ -303,7 +472,21 @@
         <w:rPr>
           <w:b/>
         </w:rPr>
-        <w:t>Adattárak (repository) fejlesztése</w:t>
+        <w:t>Adattárak (</w:t>
+      </w:r>
+      <w:proofErr w:type="spellStart"/>
+      <w:r>
+        <w:rPr>
+          <w:b/>
+        </w:rPr>
+        <w:t>repository</w:t>
+      </w:r>
+      <w:proofErr w:type="spellEnd"/>
+      <w:r>
+        <w:rPr>
+          <w:b/>
+        </w:rPr>
+        <w:t>) fejlesztése</w:t>
       </w:r>
     </w:p>
     <w:p>
@@ -314,21 +497,63 @@
         <w:t>A feladatot</w:t>
       </w:r>
       <w:r>
-        <w:t xml:space="preserve"> a Kreta.Junior projektbe oldja meg. Más projektek kódját nem használhatja! Teszteléshez állítsa be, hogy a futtatott projekt a Kreta.Junior projekt legyen.</w:t>
-      </w:r>
-    </w:p>
-    <w:p>
-      <w:pPr>
-        <w:spacing w:after="0"/>
-      </w:pPr>
-      <w:r>
-        <w:t>8. Készítsen el egy új osztály A</w:t>
+        <w:t xml:space="preserve"> a </w:t>
+      </w:r>
+      <w:proofErr w:type="spellStart"/>
+      <w:r>
+        <w:t>Kreta</w:t>
+      </w:r>
+      <w:proofErr w:type="gramStart"/>
+      <w:r>
+        <w:t>.Junior</w:t>
+      </w:r>
+      <w:proofErr w:type="spellEnd"/>
+      <w:proofErr w:type="gramEnd"/>
+      <w:r>
+        <w:t xml:space="preserve"> projektbe oldja meg. Más projektek kódját nem használhatja! Teszteléshez állítsa be, hogy a futtatott projekt a </w:t>
+      </w:r>
+      <w:proofErr w:type="spellStart"/>
+      <w:r>
+        <w:t>Kreta</w:t>
+      </w:r>
+      <w:proofErr w:type="gramStart"/>
+      <w:r>
+        <w:t>.Junior</w:t>
+      </w:r>
+      <w:proofErr w:type="spellEnd"/>
+      <w:proofErr w:type="gramEnd"/>
+      <w:r>
+        <w:t xml:space="preserve"> projekt legyen.</w:t>
+      </w:r>
+    </w:p>
+    <w:p>
+      <w:pPr>
+        <w:spacing w:after="0"/>
+      </w:pPr>
+      <w:r>
+        <w:t xml:space="preserve">8. Készítsen el egy új osztály </w:t>
+      </w:r>
+      <w:proofErr w:type="spellStart"/>
+      <w:r>
+        <w:t>A</w:t>
       </w:r>
       <w:r>
         <w:t>warded</w:t>
       </w:r>
       <w:r>
-        <w:t>Student Repo néven, amelyben több ösztöndíjjal rendelkező diák tárolására alkalmas adatstruktúrát használjon!</w:t>
+        <w:t>Student</w:t>
+      </w:r>
+      <w:proofErr w:type="spellEnd"/>
+      <w:r>
+        <w:t xml:space="preserve"> </w:t>
+      </w:r>
+      <w:proofErr w:type="spellStart"/>
+      <w:r>
+        <w:t>Repo</w:t>
+      </w:r>
+      <w:proofErr w:type="spellEnd"/>
+      <w:r>
+        <w:t xml:space="preserve"> néven, amelyben több ösztöndíjjal rendelkező diák tárolására alkalmas adatstruktúrát használjon!</w:t>
       </w:r>
     </w:p>
     <w:p>
@@ -345,63 +570,158 @@
       </w:pPr>
       <w:r>
         <w:lastRenderedPageBreak/>
-        <w:t>Egészítse ki az ösztöndíjjal rendelkező diákok osztályát egy olyan property-vel amely tartalmazza a diák osztályát is! Pl. „9.a”</w:t>
-      </w:r>
-    </w:p>
-    <w:p>
-      <w:pPr>
-        <w:spacing w:after="0"/>
-      </w:pPr>
-      <w:r>
-        <w:t>9. Adja hozza Üveges Tünde és Dolgos Dénes-t a repóhoz!</w:t>
-      </w:r>
-    </w:p>
-    <w:p>
-      <w:pPr>
-        <w:spacing w:after="0"/>
-      </w:pPr>
-      <w:r>
-        <w:t>Üveges Tünde a 9.a osztályba jár és nő.</w:t>
-      </w:r>
-    </w:p>
-    <w:p>
-      <w:pPr>
-        <w:spacing w:after="0"/>
-      </w:pPr>
-      <w:r>
-        <w:t>Dolgos Dánes a 9.a osztályba jár és férfi.</w:t>
-      </w:r>
-    </w:p>
-    <w:p>
-      <w:pPr>
-        <w:spacing w:after="0"/>
-      </w:pPr>
-      <w:r>
-        <w:t>Adja hozzá a következő adatokat a repóhoz:</w:t>
-      </w:r>
-    </w:p>
-    <w:p>
-      <w:pPr>
-        <w:spacing w:after="0"/>
-      </w:pPr>
-      <w:r>
-        <w:t>Szorgalmas Szonja 16 éves, 6527 Ft ösztöndíjat kap havonta, "9.b" osztályba jár és nő!</w:t>
-      </w:r>
-    </w:p>
-    <w:p>
-      <w:pPr>
-        <w:spacing w:after="0"/>
-      </w:pPr>
-      <w:r>
-        <w:t>Mindenttudó Misi 16 éves, 6514 Ft ösztöndíjat kap havonta, "9.b" osztályba jár és férfi!</w:t>
-      </w:r>
-    </w:p>
-    <w:p>
-      <w:pPr>
-        <w:spacing w:after="0"/>
-      </w:pPr>
-      <w:r>
-        <w:t>A repository kódját úgy készítse el, hogy alkalmazza a réteges programozás elvét, vagyis annak adataihoz, csak a publikus metódusin keresztül lehessen hozzáférni. Azon feladatok megoldásai, amelyek sértik ezt az elvet, nem kerülnek pontozásra!</w:t>
+        <w:t xml:space="preserve">Egészítse ki az ösztöndíjjal rendelkező diákok osztályát egy olyan </w:t>
+      </w:r>
+      <w:proofErr w:type="spellStart"/>
+      <w:proofErr w:type="gramStart"/>
+      <w:r>
+        <w:t>property-vel</w:t>
+      </w:r>
+      <w:proofErr w:type="spellEnd"/>
+      <w:proofErr w:type="gramEnd"/>
+      <w:r>
+        <w:t xml:space="preserve"> amely tartalmazza a diák osztályát is! Pl. „9</w:t>
+      </w:r>
+      <w:proofErr w:type="gramStart"/>
+      <w:r>
+        <w:t>.a</w:t>
+      </w:r>
+      <w:proofErr w:type="gramEnd"/>
+      <w:r>
+        <w:t>”</w:t>
+      </w:r>
+    </w:p>
+    <w:p>
+      <w:pPr>
+        <w:spacing w:after="0"/>
+      </w:pPr>
+      <w:r>
+        <w:t xml:space="preserve">9. </w:t>
+      </w:r>
+      <w:proofErr w:type="gramStart"/>
+      <w:r>
+        <w:t>Adja</w:t>
+      </w:r>
+      <w:proofErr w:type="gramEnd"/>
+      <w:r>
+        <w:t xml:space="preserve"> hozza Üveges Tünde és Dolgos Dénes-t a </w:t>
+      </w:r>
+      <w:proofErr w:type="spellStart"/>
+      <w:r>
+        <w:t>repóhoz</w:t>
+      </w:r>
+      <w:proofErr w:type="spellEnd"/>
+      <w:r>
+        <w:t>!</w:t>
+      </w:r>
+    </w:p>
+    <w:p>
+      <w:pPr>
+        <w:spacing w:after="0"/>
+      </w:pPr>
+      <w:r>
+        <w:t>Üveges Tünde a 9.</w:t>
+      </w:r>
+      <w:proofErr w:type="gramStart"/>
+      <w:r>
+        <w:t>a</w:t>
+      </w:r>
+      <w:proofErr w:type="gramEnd"/>
+      <w:r>
+        <w:t xml:space="preserve"> osztályba jár és nő.</w:t>
+      </w:r>
+    </w:p>
+    <w:p>
+      <w:pPr>
+        <w:spacing w:after="0"/>
+      </w:pPr>
+      <w:r>
+        <w:t xml:space="preserve">Dolgos </w:t>
+      </w:r>
+      <w:proofErr w:type="spellStart"/>
+      <w:r>
+        <w:t>Dánes</w:t>
+      </w:r>
+      <w:proofErr w:type="spellEnd"/>
+      <w:r>
+        <w:t xml:space="preserve"> a 9.</w:t>
+      </w:r>
+      <w:proofErr w:type="gramStart"/>
+      <w:r>
+        <w:t>a</w:t>
+      </w:r>
+      <w:proofErr w:type="gramEnd"/>
+      <w:r>
+        <w:t xml:space="preserve"> osztályba jár és férfi.</w:t>
+      </w:r>
+    </w:p>
+    <w:p>
+      <w:pPr>
+        <w:spacing w:after="0"/>
+      </w:pPr>
+      <w:r>
+        <w:t xml:space="preserve">Adja hozzá a következő adatokat a </w:t>
+      </w:r>
+      <w:proofErr w:type="spellStart"/>
+      <w:r>
+        <w:t>repóhoz</w:t>
+      </w:r>
+      <w:proofErr w:type="spellEnd"/>
+      <w:r>
+        <w:t>:</w:t>
+      </w:r>
+    </w:p>
+    <w:p>
+      <w:pPr>
+        <w:spacing w:after="0"/>
+      </w:pPr>
+      <w:r>
+        <w:t>Szorgalmas Szonja 16 éves, 6527 Ft ösztöndíjat kap havonta, "9</w:t>
+      </w:r>
+      <w:proofErr w:type="gramStart"/>
+      <w:r>
+        <w:t>.b</w:t>
+      </w:r>
+      <w:proofErr w:type="gramEnd"/>
+      <w:r>
+        <w:t>" osztályba jár és nő!</w:t>
+      </w:r>
+    </w:p>
+    <w:p>
+      <w:pPr>
+        <w:spacing w:after="0"/>
+      </w:pPr>
+      <w:proofErr w:type="spellStart"/>
+      <w:r>
+        <w:t>Mindenttudó</w:t>
+      </w:r>
+      <w:proofErr w:type="spellEnd"/>
+      <w:r>
+        <w:t xml:space="preserve"> Misi 16 éves, 6514 Ft ösztöndíjat kap havonta, "9</w:t>
+      </w:r>
+      <w:proofErr w:type="gramStart"/>
+      <w:r>
+        <w:t>.b</w:t>
+      </w:r>
+      <w:proofErr w:type="gramEnd"/>
+      <w:r>
+        <w:t>" osztályba jár és férfi!</w:t>
+      </w:r>
+    </w:p>
+    <w:p>
+      <w:pPr>
+        <w:spacing w:after="0"/>
+      </w:pPr>
+      <w:r>
+        <w:t xml:space="preserve">A </w:t>
+      </w:r>
+      <w:proofErr w:type="spellStart"/>
+      <w:r>
+        <w:t>repository</w:t>
+      </w:r>
+      <w:proofErr w:type="spellEnd"/>
+      <w:r>
+        <w:t xml:space="preserve"> kódját úgy készítse el, hogy alkalmazza a réteges programozás elvét, vagyis annak adataihoz, csak a publikus metódusin keresztül lehessen hozzáférni. Azon feladatok megoldásai, amelyek sértik ezt az elvet, nem kerülnek pontozásra!</w:t>
       </w:r>
     </w:p>
     <w:p>
@@ -425,7 +745,31 @@
         <w:spacing w:after="0"/>
       </w:pPr>
       <w:r>
-        <w:t>Tekintse az egy hónapban kifizetett havi ösztöndíjakat (nem egyszeri juttatásokat (ösztöndjakat)! Határozza meg ezen kifizetések havi átlagát két tizedes jegy pontossággal. Az eredményt „A havi ösztöndíjak átlaga xx.xx Ft” formában írja ki a képernyőre!</w:t>
+        <w:t>Tekintse az egy hónapban kifizetett havi ösztöndíjakat (nem egyszeri juttatásokat (</w:t>
+      </w:r>
+      <w:proofErr w:type="spellStart"/>
+      <w:r>
+        <w:t>ösztöndjakat</w:t>
+      </w:r>
+      <w:proofErr w:type="spellEnd"/>
+      <w:r>
+        <w:t>)! Határozza meg ezen kifizetések havi átlagát két tizedes jegy pontossággal. Az eredményt „</w:t>
+      </w:r>
+      <w:proofErr w:type="gramStart"/>
+      <w:r>
+        <w:t>A</w:t>
+      </w:r>
+      <w:proofErr w:type="gramEnd"/>
+      <w:r>
+        <w:t xml:space="preserve"> havi ösztöndíjak átlaga </w:t>
+      </w:r>
+      <w:proofErr w:type="spellStart"/>
+      <w:r>
+        <w:t>xx.xx</w:t>
+      </w:r>
+      <w:proofErr w:type="spellEnd"/>
+      <w:r>
+        <w:t xml:space="preserve"> Ft” formában írja ki a képernyőre!</w:t>
       </w:r>
     </w:p>
     <w:p>
@@ -441,7 +785,15 @@
         <w:spacing w:after="0"/>
       </w:pPr>
       <w:r>
-        <w:t>Írjon megoldást a kódban, amely meghatározza nemenként az ösztöndíjasok számát. Ha lehetséges a feladatot egy metódus segítségével oldja meg! Az eredményt a következő formátumba jelenítse meg:</w:t>
+        <w:t xml:space="preserve">Írjon megoldást a kódban, amely meghatározza nemenként az ösztöndíjasok számát. Ha lehetséges a feladatot egy </w:t>
+      </w:r>
+      <w:proofErr w:type="gramStart"/>
+      <w:r>
+        <w:t>metódus</w:t>
+      </w:r>
+      <w:proofErr w:type="gramEnd"/>
+      <w:r>
+        <w:t xml:space="preserve"> segítségével oldja meg! Az eredményt a következő formátumba jelenítse meg:</w:t>
       </w:r>
     </w:p>
     <w:p>
@@ -514,49 +866,85 @@
         <w:spacing w:after="0"/>
       </w:pPr>
       <w:r>
-        <w:t>1</w:t>
-      </w:r>
-      <w:r>
-        <w:t>3</w:t>
-      </w:r>
-      <w:r>
-        <w:t>. [Adóigazolás]</w:t>
-      </w:r>
-    </w:p>
-    <w:p>
-      <w:pPr>
-        <w:spacing w:after="0"/>
-      </w:pPr>
-      <w:r>
-        <w:t xml:space="preserve"> Azoknak, akik már betöltötték a 18. életévüket adóigazolást kell kiadni. Írja ki a képernyőre, a diák nevét és mennyi az ösztöndíjük! Az adatokat a képernyőn a fő program segítségével írja ki! A metódust úgy írja meg, hogy az ne string visszatérési értékkel rendelkezzen!</w:t>
-      </w:r>
-    </w:p>
-    <w:p>
-      <w:pPr>
-        <w:spacing w:after="0"/>
-      </w:pPr>
-      <w:r>
-        <w:t>1</w:t>
-      </w:r>
-      <w:r>
-        <w:t>4</w:t>
-      </w:r>
-      <w:r>
-        <w:t>. [Legfiatalabb diák]</w:t>
-      </w:r>
-    </w:p>
-    <w:p>
-      <w:pPr>
-        <w:spacing w:after="0"/>
-      </w:pPr>
-      <w:r>
-        <w:t>Fejlesszen metódust GetYoungestA</w:t>
+        <w:t>13. [Adóigazolás]</w:t>
+      </w:r>
+    </w:p>
+    <w:p>
+      <w:pPr>
+        <w:spacing w:after="0"/>
+      </w:pPr>
+      <w:r>
+        <w:t xml:space="preserve"> Azoknak, akik már betöltötték a 18. életévüket adóigazolást kell kiadni. Írja ki a képernyőre, a diák nevét és mennyi az ösztöndíjük! Az adatokat a képernyőn a fő program segítségével írja ki! A </w:t>
+      </w:r>
+      <w:proofErr w:type="gramStart"/>
+      <w:r>
+        <w:t>metódust</w:t>
+      </w:r>
+      <w:proofErr w:type="gramEnd"/>
+      <w:r>
+        <w:t xml:space="preserve"> úgy írja meg, hogy az ne </w:t>
+      </w:r>
+      <w:proofErr w:type="spellStart"/>
+      <w:r>
+        <w:t>string</w:t>
+      </w:r>
+      <w:proofErr w:type="spellEnd"/>
+      <w:r>
+        <w:t xml:space="preserve"> visszatérési értékkel rendelkezzen!</w:t>
+      </w:r>
+    </w:p>
+    <w:p>
+      <w:pPr>
+        <w:spacing w:after="0"/>
+      </w:pPr>
+      <w:r>
+        <w:t>14. [Legfiatalabb diák]</w:t>
+      </w:r>
+    </w:p>
+    <w:p>
+      <w:pPr>
+        <w:spacing w:after="0"/>
+      </w:pPr>
+      <w:r>
+        <w:t xml:space="preserve">Fejlesszen </w:t>
+      </w:r>
+      <w:proofErr w:type="gramStart"/>
+      <w:r>
+        <w:t>metódust</w:t>
+      </w:r>
+      <w:proofErr w:type="gramEnd"/>
+      <w:r>
+        <w:t xml:space="preserve"> </w:t>
+      </w:r>
+      <w:proofErr w:type="spellStart"/>
+      <w:r>
+        <w:t>GetYoungestA</w:t>
       </w:r>
       <w:r>
         <w:t>warded</w:t>
       </w:r>
       <w:r>
-        <w:t>StudentName() néven amelyet TDD módszerrel fejlesszen ki. A metódus a legfiatalabb ösztöndíjas nevét adja vissza! Legalább három tesztesetet esetén készítse el a tesztesetek táblázatát! Írja meg a metódus kódját úgy, hogy a tesztesetek között ne legyen olyan, amelyik elbukik!</w:t>
+        <w:t>StudentName</w:t>
+      </w:r>
+      <w:proofErr w:type="spellEnd"/>
+      <w:r>
+        <w:t xml:space="preserve">() néven amelyet TDD módszerrel fejlesszen ki. A </w:t>
+      </w:r>
+      <w:proofErr w:type="gramStart"/>
+      <w:r>
+        <w:t>metódus</w:t>
+      </w:r>
+      <w:proofErr w:type="gramEnd"/>
+      <w:r>
+        <w:t xml:space="preserve"> a legfiatalabb ösztöndíjas nevét adja vissza! Legalább három tesztesetet esetén készítse el a tesztesetek táblázatát! Írja meg a </w:t>
+      </w:r>
+      <w:proofErr w:type="gramStart"/>
+      <w:r>
+        <w:t>metódus</w:t>
+      </w:r>
+      <w:proofErr w:type="gramEnd"/>
+      <w:r>
+        <w:t xml:space="preserve"> kódját úgy, hogy a tesztesetek között ne legyen olyan, amelyik elbukik!</w:t>
       </w:r>
     </w:p>
     <w:p>
@@ -593,13 +981,35 @@
         <w:rPr>
           <w:b/>
         </w:rPr>
-        <w:t xml:space="preserve"> desktop </w:t>
-      </w:r>
-      <w:r>
-        <w:rPr>
-          <w:b/>
-        </w:rPr>
-        <w:t>adminisztrációs oldal fejlesztése</w:t>
+        <w:t xml:space="preserve"> </w:t>
+      </w:r>
+      <w:proofErr w:type="spellStart"/>
+      <w:r>
+        <w:rPr>
+          <w:b/>
+        </w:rPr>
+        <w:t>desktop</w:t>
+      </w:r>
+      <w:proofErr w:type="spellEnd"/>
+      <w:r>
+        <w:rPr>
+          <w:b/>
+        </w:rPr>
+        <w:t xml:space="preserve"> </w:t>
+      </w:r>
+      <w:proofErr w:type="gramStart"/>
+      <w:r>
+        <w:rPr>
+          <w:b/>
+        </w:rPr>
+        <w:t>adminisztrációs</w:t>
+      </w:r>
+      <w:proofErr w:type="gramEnd"/>
+      <w:r>
+        <w:rPr>
+          <w:b/>
+        </w:rPr>
+        <w:t xml:space="preserve"> oldal fejlesztése</w:t>
       </w:r>
     </w:p>
     <w:p>
@@ -624,17 +1034,46 @@
         <w:t>A feladat megoldását</w:t>
       </w:r>
       <w:r>
-        <w:t xml:space="preserve"> a Kreta.Junior alkalmazás mellett lévő többi projektet használva tudja megoldani. Kódot írni</w:t>
-      </w:r>
-      <w:r>
-        <w:t xml:space="preserve"> a Kreta.Desktop projektbe kell,</w:t>
+        <w:t xml:space="preserve"> a </w:t>
+      </w:r>
+      <w:proofErr w:type="spellStart"/>
+      <w:r>
+        <w:t>Kreta.</w:t>
+      </w:r>
+      <w:proofErr w:type="gramStart"/>
+      <w:r>
+        <w:t>Junior</w:t>
+      </w:r>
+      <w:proofErr w:type="spellEnd"/>
+      <w:r>
+        <w:t xml:space="preserve"> alkalmazás</w:t>
+      </w:r>
+      <w:proofErr w:type="gramEnd"/>
+      <w:r>
+        <w:t xml:space="preserve"> mellett lévő többi projektet használva tudja megoldani. Kódot írni</w:t>
+      </w:r>
+      <w:r>
+        <w:t xml:space="preserve"> a </w:t>
+      </w:r>
+      <w:proofErr w:type="spellStart"/>
+      <w:r>
+        <w:t>Kreta.Desktop</w:t>
+      </w:r>
+      <w:proofErr w:type="spellEnd"/>
+      <w:r>
+        <w:t xml:space="preserve"> projektbe kell,</w:t>
       </w:r>
       <w:r>
         <w:t xml:space="preserve"> de </w:t>
       </w:r>
       <w:r>
-        <w:t>a többi kódot felhasználhatja</w:t>
-      </w:r>
+        <w:t xml:space="preserve">a többi kódot </w:t>
+      </w:r>
+      <w:proofErr w:type="gramStart"/>
+      <w:r>
+        <w:t>felhasználhatja</w:t>
+      </w:r>
+      <w:proofErr w:type="gramEnd"/>
       <w:r>
         <w:t xml:space="preserve"> vagy igény szerint fejlesztheti</w:t>
       </w:r>
@@ -705,11 +1144,26 @@
         <w:t>A</w:t>
       </w:r>
       <w:r>
-        <w:t xml:space="preserve"> megoldás során használja a Kreta.Shared osztályban kifejlesztett </w:t>
-      </w:r>
+        <w:t xml:space="preserve"> megoldás során használja a </w:t>
+      </w:r>
+      <w:proofErr w:type="spellStart"/>
+      <w:r>
+        <w:t>Kreta</w:t>
+      </w:r>
+      <w:proofErr w:type="gramStart"/>
+      <w:r>
+        <w:t>.Shared</w:t>
+      </w:r>
+      <w:proofErr w:type="spellEnd"/>
+      <w:proofErr w:type="gramEnd"/>
+      <w:r>
+        <w:t xml:space="preserve"> osztályban kifejlesztett </w:t>
+      </w:r>
+      <w:proofErr w:type="spellStart"/>
       <w:r>
         <w:t>Student</w:t>
       </w:r>
+      <w:proofErr w:type="spellEnd"/>
       <w:r>
         <w:t xml:space="preserve"> osztályt!</w:t>
       </w:r>
@@ -722,28 +1176,45 @@
         <w:t xml:space="preserve">A backenden </w:t>
       </w:r>
       <w:r>
-        <w:t>ellenőrizze a meglévő RestApi hívásokat!</w:t>
-      </w:r>
-    </w:p>
-    <w:p>
-      <w:pPr>
-        <w:spacing w:after="0"/>
-      </w:pPr>
-    </w:p>
-    <w:p>
-      <w:pPr>
-        <w:spacing w:after="0"/>
-        <w:rPr>
-          <w:b/>
-          <w:i/>
-        </w:rPr>
-      </w:pPr>
-      <w:r>
-        <w:rPr>
-          <w:b/>
-          <w:i/>
-        </w:rPr>
-        <w:t>User story</w:t>
+        <w:t xml:space="preserve">ellenőrizze a meglévő </w:t>
+      </w:r>
+      <w:proofErr w:type="spellStart"/>
+      <w:r>
+        <w:t>RestApi</w:t>
+      </w:r>
+      <w:proofErr w:type="spellEnd"/>
+      <w:r>
+        <w:t xml:space="preserve"> hívásokat!</w:t>
+      </w:r>
+    </w:p>
+    <w:p>
+      <w:pPr>
+        <w:spacing w:after="0"/>
+      </w:pPr>
+    </w:p>
+    <w:p>
+      <w:pPr>
+        <w:spacing w:after="0"/>
+        <w:rPr>
+          <w:b/>
+          <w:i/>
+        </w:rPr>
+      </w:pPr>
+      <w:proofErr w:type="spellStart"/>
+      <w:r>
+        <w:rPr>
+          <w:b/>
+          <w:i/>
+        </w:rPr>
+        <w:t>User</w:t>
+      </w:r>
+      <w:proofErr w:type="spellEnd"/>
+      <w:r>
+        <w:rPr>
+          <w:b/>
+          <w:i/>
+        </w:rPr>
+        <w:t xml:space="preserve"> story</w:t>
       </w:r>
     </w:p>
     <w:p>
@@ -787,7 +1258,21 @@
         <w:rPr>
           <w:i/>
         </w:rPr>
-        <w:t xml:space="preserve">szeretném látni a rendszerben megtalálható </w:t>
+        <w:t xml:space="preserve">szeretném látni a rendszerben </w:t>
+      </w:r>
+      <w:proofErr w:type="gramStart"/>
+      <w:r>
+        <w:rPr>
+          <w:i/>
+        </w:rPr>
+        <w:t>megtalálható</w:t>
+      </w:r>
+      <w:proofErr w:type="gramEnd"/>
+      <w:r>
+        <w:rPr>
+          <w:i/>
+        </w:rPr>
+        <w:t xml:space="preserve"> </w:t>
       </w:r>
       <w:r>
         <w:rPr>
@@ -844,7 +1329,14 @@
         <w:rPr>
           <w:i/>
         </w:rPr>
-        <w:t>Ha az a</w:t>
+        <w:t xml:space="preserve">Ha az </w:t>
+      </w:r>
+      <w:proofErr w:type="gramStart"/>
+      <w:r>
+        <w:rPr>
+          <w:i/>
+        </w:rPr>
+        <w:t>a</w:t>
       </w:r>
       <w:r>
         <w:rPr>
@@ -852,6 +1344,7 @@
         </w:rPr>
         <w:t>dminisztrátor</w:t>
       </w:r>
+      <w:proofErr w:type="gramEnd"/>
       <w:r>
         <w:rPr>
           <w:i/>
@@ -929,16 +1422,56 @@
         <w:t xml:space="preserve">1. </w:t>
       </w:r>
       <w:r>
-        <w:t xml:space="preserve">Nyissa meg a desktop alkalmazás view és view model rétegében a megfelelő állományokat! </w:t>
+        <w:t xml:space="preserve">Nyissa meg a </w:t>
+      </w:r>
+      <w:proofErr w:type="spellStart"/>
+      <w:r>
+        <w:t>desktop</w:t>
+      </w:r>
+      <w:proofErr w:type="spellEnd"/>
+      <w:r>
+        <w:t xml:space="preserve"> alkalmazás </w:t>
+      </w:r>
+      <w:proofErr w:type="spellStart"/>
+      <w:r>
+        <w:t>view</w:t>
+      </w:r>
+      <w:proofErr w:type="spellEnd"/>
+      <w:r>
+        <w:t xml:space="preserve"> és </w:t>
+      </w:r>
+      <w:proofErr w:type="spellStart"/>
+      <w:r>
+        <w:t>view</w:t>
+      </w:r>
+      <w:proofErr w:type="spellEnd"/>
+      <w:r>
+        <w:t xml:space="preserve"> </w:t>
+      </w:r>
+      <w:proofErr w:type="spellStart"/>
+      <w:r>
+        <w:t>model</w:t>
+      </w:r>
+      <w:proofErr w:type="spellEnd"/>
+      <w:r>
+        <w:t xml:space="preserve"> rétegében a megfelelő állományokat! </w:t>
       </w:r>
       <w:r>
         <w:t xml:space="preserve">A </w:t>
       </w:r>
       <w:r>
-        <w:t>service réteg megfelelő metódusá</w:t>
-      </w:r>
-      <w:r>
-        <w:t>val eléri az osztályfőnökök listáját. Írjon kódot, amely az „Iskolapolgárok/</w:t>
+        <w:t xml:space="preserve">service réteg megfelelő </w:t>
+      </w:r>
+      <w:proofErr w:type="gramStart"/>
+      <w:r>
+        <w:t>metódusá</w:t>
+      </w:r>
+      <w:r>
+        <w:t>val</w:t>
+      </w:r>
+      <w:proofErr w:type="gramEnd"/>
+      <w:r>
+        <w:t xml:space="preserve"> eléri az osztályfőnökök listáját. Írjon kódot, amely az „Iskolapolgárok/</w:t>
       </w:r>
       <w:r>
         <w:t>Diákok</w:t>
@@ -978,12 +1511,21 @@
           <w:i/>
         </w:rPr>
       </w:pPr>
-      <w:r>
-        <w:rPr>
-          <w:b/>
-          <w:i/>
-        </w:rPr>
-        <w:t>User story</w:t>
+      <w:proofErr w:type="spellStart"/>
+      <w:r>
+        <w:rPr>
+          <w:b/>
+          <w:i/>
+        </w:rPr>
+        <w:t>User</w:t>
+      </w:r>
+      <w:proofErr w:type="spellEnd"/>
+      <w:r>
+        <w:rPr>
+          <w:b/>
+          <w:i/>
+        </w:rPr>
+        <w:t xml:space="preserve"> story</w:t>
       </w:r>
     </w:p>
     <w:p>
@@ -1009,8 +1551,16 @@
         <w:rPr>
           <w:i/>
         </w:rPr>
-        <w:t>a alkalmazás adminisztrátora</w:t>
-      </w:r>
+        <w:t xml:space="preserve">a alkalmazás </w:t>
+      </w:r>
+      <w:proofErr w:type="gramStart"/>
+      <w:r>
+        <w:rPr>
+          <w:i/>
+        </w:rPr>
+        <w:t>adminisztrátora</w:t>
+      </w:r>
+      <w:proofErr w:type="gramEnd"/>
       <w:r>
         <w:rPr>
           <w:i/>
@@ -1072,8 +1622,16 @@
         <w:rPr>
           <w:i/>
         </w:rPr>
-        <w:t>Ha az adminisztrátor</w:t>
-      </w:r>
+        <w:t xml:space="preserve">Ha az </w:t>
+      </w:r>
+      <w:proofErr w:type="gramStart"/>
+      <w:r>
+        <w:rPr>
+          <w:i/>
+        </w:rPr>
+        <w:t>adminisztrátor</w:t>
+      </w:r>
+      <w:proofErr w:type="gramEnd"/>
       <w:r>
         <w:rPr>
           <w:i/>
@@ -1154,7 +1712,21 @@
         <w:rPr>
           <w:i/>
         </w:rPr>
-        <w:t xml:space="preserve">Ha az adminisztrátor módosította a kiválasztott </w:t>
+        <w:t xml:space="preserve">Ha az </w:t>
+      </w:r>
+      <w:proofErr w:type="gramStart"/>
+      <w:r>
+        <w:rPr>
+          <w:i/>
+        </w:rPr>
+        <w:t>adminisztrátor</w:t>
+      </w:r>
+      <w:proofErr w:type="gramEnd"/>
+      <w:r>
+        <w:rPr>
+          <w:i/>
+        </w:rPr>
+        <w:t xml:space="preserve"> módosította a kiválasztott </w:t>
       </w:r>
       <w:r>
         <w:rPr>
@@ -1275,11 +1847,21 @@
       <w:r>
         <w:t xml:space="preserve">. A </w:t>
       </w:r>
+      <w:proofErr w:type="spellStart"/>
       <w:r>
         <w:t>Student</w:t>
       </w:r>
-      <w:r>
-        <w:t xml:space="preserve"> RestApi címen PUT kéré</w:t>
+      <w:proofErr w:type="spellEnd"/>
+      <w:r>
+        <w:t xml:space="preserve"> </w:t>
+      </w:r>
+      <w:proofErr w:type="spellStart"/>
+      <w:r>
+        <w:t>RestApi</w:t>
+      </w:r>
+      <w:proofErr w:type="spellEnd"/>
+      <w:r>
+        <w:t xml:space="preserve"> címen PUT kéré</w:t>
       </w:r>
       <w:r>
         <w:t xml:space="preserve">ssel lehetséges </w:t>
@@ -1299,7 +1881,15 @@
         <w:spacing w:after="0"/>
       </w:pPr>
       <w:r>
-        <w:t xml:space="preserve">Használja a service réteg megfelelő metódusát </w:t>
+        <w:t xml:space="preserve">Használja a service réteg megfelelő </w:t>
+      </w:r>
+      <w:proofErr w:type="gramStart"/>
+      <w:r>
+        <w:t>metódusát</w:t>
+      </w:r>
+      <w:proofErr w:type="gramEnd"/>
+      <w:r>
+        <w:t xml:space="preserve"> </w:t>
       </w:r>
       <w:r>
         <w:t>a funkció eléréséhez</w:t>
@@ -1334,7 +1924,15 @@
         <w:t>diák</w:t>
       </w:r>
       <w:r>
-        <w:t xml:space="preserve"> lesz kijelölve a listában! Hajtson végre fejlesztést a desktop alkalmazásban, hogy a </w:t>
+        <w:t xml:space="preserve"> lesz kijelölve a listában! Hajtson végre fejlesztést a </w:t>
+      </w:r>
+      <w:proofErr w:type="spellStart"/>
+      <w:r>
+        <w:t>desktop</w:t>
+      </w:r>
+      <w:proofErr w:type="spellEnd"/>
+      <w:r>
+        <w:t xml:space="preserve"> alkalmazásban, hogy a </w:t>
       </w:r>
       <w:r>
         <w:t>diák</w:t>
@@ -1362,7 +1960,15 @@
         <w:t>A következő fel</w:t>
       </w:r>
       <w:r>
-        <w:t>adat az előző desktop feladatoktól</w:t>
+        <w:t xml:space="preserve">adat az előző </w:t>
+      </w:r>
+      <w:proofErr w:type="spellStart"/>
+      <w:r>
+        <w:t>desktop</w:t>
+      </w:r>
+      <w:proofErr w:type="spellEnd"/>
+      <w:r>
+        <w:t xml:space="preserve"> feladatoktól</w:t>
       </w:r>
       <w:r>
         <w:t xml:space="preserve"> függetlenül </w:t>
@@ -1379,23 +1985,48 @@
         <w:spacing w:after="0"/>
       </w:pPr>
       <w:r>
-        <w:t>A feladat full stack feladat, a backend, service réteget is meg kell írni!</w:t>
-      </w:r>
-    </w:p>
-    <w:p>
-      <w:pPr>
-        <w:spacing w:after="0"/>
-        <w:rPr>
-          <w:b/>
-          <w:i/>
-        </w:rPr>
-      </w:pPr>
-      <w:r>
-        <w:rPr>
-          <w:b/>
-          <w:i/>
-        </w:rPr>
-        <w:t>User story</w:t>
+        <w:t xml:space="preserve">A feladat </w:t>
+      </w:r>
+      <w:proofErr w:type="spellStart"/>
+      <w:r>
+        <w:t>full</w:t>
+      </w:r>
+      <w:proofErr w:type="spellEnd"/>
+      <w:r>
+        <w:t xml:space="preserve"> </w:t>
+      </w:r>
+      <w:proofErr w:type="spellStart"/>
+      <w:r>
+        <w:t>stack</w:t>
+      </w:r>
+      <w:proofErr w:type="spellEnd"/>
+      <w:r>
+        <w:t xml:space="preserve"> feladat, a backend, service réteget is meg kell írni!</w:t>
+      </w:r>
+    </w:p>
+    <w:p>
+      <w:pPr>
+        <w:spacing w:after="0"/>
+        <w:rPr>
+          <w:b/>
+          <w:i/>
+        </w:rPr>
+      </w:pPr>
+      <w:proofErr w:type="spellStart"/>
+      <w:r>
+        <w:rPr>
+          <w:b/>
+          <w:i/>
+        </w:rPr>
+        <w:t>User</w:t>
+      </w:r>
+      <w:proofErr w:type="spellEnd"/>
+      <w:r>
+        <w:rPr>
+          <w:b/>
+          <w:i/>
+        </w:rPr>
+        <w:t xml:space="preserve"> story</w:t>
       </w:r>
     </w:p>
     <w:p>
@@ -1422,8 +2053,16 @@
         <w:rPr>
           <w:i/>
         </w:rPr>
-        <w:t>a alkalmazás adminisztrátora</w:t>
-      </w:r>
+        <w:t xml:space="preserve">a alkalmazás </w:t>
+      </w:r>
+      <w:proofErr w:type="gramStart"/>
+      <w:r>
+        <w:rPr>
+          <w:i/>
+        </w:rPr>
+        <w:t>adminisztrátora</w:t>
+      </w:r>
+      <w:proofErr w:type="gramEnd"/>
       <w:r>
         <w:rPr>
           <w:i/>
@@ -1491,13 +2130,56 @@
         <w:rPr>
           <w:i/>
         </w:rPr>
-        <w:t>Ha a felhasználó az Osztályfőnökök menüpontot kiválasztotta és a</w:t>
+        <w:t xml:space="preserve">Ha az </w:t>
+      </w:r>
+      <w:proofErr w:type="gramStart"/>
+      <w:r>
+        <w:rPr>
+          <w:i/>
+        </w:rPr>
+        <w:t>adminisztrátor</w:t>
+      </w:r>
+      <w:proofErr w:type="gramEnd"/>
+      <w:r>
+        <w:rPr>
+          <w:i/>
+        </w:rPr>
+        <w:t xml:space="preserve"> </w:t>
+      </w:r>
+      <w:r>
+        <w:rPr>
+          <w:i/>
+        </w:rPr>
+        <w:t>a</w:t>
+      </w:r>
+      <w:r>
+        <w:rPr>
+          <w:i/>
+        </w:rPr>
+        <w:t xml:space="preserve">z Iskolapolgárok/Diákok </w:t>
+      </w:r>
+      <w:r>
+        <w:rPr>
+          <w:i/>
+        </w:rPr>
+        <w:t>menüpontra</w:t>
+      </w:r>
+      <w:r>
+        <w:rPr>
+          <w:i/>
+        </w:rPr>
+        <w:t xml:space="preserve"> menüpontot kiválasztotta és a</w:t>
       </w:r>
       <w:r>
         <w:rPr>
           <w:i/>
         </w:rPr>
         <w:br/>
+      </w:r>
+      <w:r>
+        <w:rPr>
+          <w:i/>
+        </w:rPr>
         <w:t xml:space="preserve"> „Statisztikai adatok” gombra kattint,</w:t>
       </w:r>
       <w:r>
@@ -1585,6 +2267,422 @@
       </w:r>
       <w:r>
         <w:t>séget a számok után!</w:t>
+      </w:r>
+    </w:p>
+    <w:p>
+      <w:pPr>
+        <w:spacing w:after="0"/>
+      </w:pPr>
+    </w:p>
+    <w:p>
+      <w:pPr>
+        <w:spacing w:after="0"/>
+        <w:rPr>
+          <w:b/>
+        </w:rPr>
+      </w:pPr>
+      <w:proofErr w:type="spellStart"/>
+      <w:r>
+        <w:rPr>
+          <w:b/>
+        </w:rPr>
+        <w:t>Full</w:t>
+      </w:r>
+      <w:proofErr w:type="spellEnd"/>
+      <w:r>
+        <w:rPr>
+          <w:b/>
+        </w:rPr>
+        <w:t xml:space="preserve"> </w:t>
+      </w:r>
+      <w:proofErr w:type="spellStart"/>
+      <w:r>
+        <w:rPr>
+          <w:b/>
+        </w:rPr>
+        <w:t>stack</w:t>
+      </w:r>
+      <w:proofErr w:type="spellEnd"/>
+      <w:r>
+        <w:rPr>
+          <w:b/>
+        </w:rPr>
+        <w:t xml:space="preserve"> feladat</w:t>
+      </w:r>
+    </w:p>
+    <w:p>
+      <w:pPr>
+        <w:spacing w:after="0"/>
+      </w:pPr>
+      <w:r>
+        <w:t>1.</w:t>
+      </w:r>
+    </w:p>
+    <w:p>
+      <w:pPr>
+        <w:spacing w:after="0"/>
+        <w:rPr>
+          <w:i/>
+        </w:rPr>
+      </w:pPr>
+      <w:r>
+        <w:rPr>
+          <w:i/>
+        </w:rPr>
+        <w:t xml:space="preserve">Én a Kréta alkalmazás </w:t>
+      </w:r>
+      <w:proofErr w:type="gramStart"/>
+      <w:r>
+        <w:rPr>
+          <w:i/>
+        </w:rPr>
+        <w:t>adminisztrátora</w:t>
+      </w:r>
+      <w:proofErr w:type="gramEnd"/>
+      <w:r>
+        <w:rPr>
+          <w:i/>
+        </w:rPr>
+        <w:br/>
+        <w:t>szeretném szűrni a diákokat név, születési idő és nem szerint</w:t>
+      </w:r>
+    </w:p>
+    <w:p>
+      <w:pPr>
+        <w:spacing w:after="0"/>
+        <w:rPr>
+          <w:i/>
+        </w:rPr>
+      </w:pPr>
+      <w:proofErr w:type="gramStart"/>
+      <w:r>
+        <w:rPr>
+          <w:i/>
+        </w:rPr>
+        <w:t>hogy</w:t>
+      </w:r>
+      <w:proofErr w:type="gramEnd"/>
+      <w:r>
+        <w:rPr>
+          <w:i/>
+        </w:rPr>
+        <w:t xml:space="preserve"> tisztába legyek az iskola </w:t>
+      </w:r>
+      <w:r>
+        <w:rPr>
+          <w:i/>
+        </w:rPr>
+        <w:t>diákjainak</w:t>
+      </w:r>
+      <w:r>
+        <w:rPr>
+          <w:i/>
+        </w:rPr>
+        <w:t xml:space="preserve"> adataival!</w:t>
+      </w:r>
+    </w:p>
+    <w:p>
+      <w:pPr>
+        <w:spacing w:after="0"/>
+        <w:rPr>
+          <w:i/>
+        </w:rPr>
+      </w:pPr>
+      <w:r>
+        <w:rPr>
+          <w:i/>
+        </w:rPr>
+        <w:t>Ha é</w:t>
+      </w:r>
+      <w:r>
+        <w:rPr>
+          <w:i/>
+        </w:rPr>
+        <w:t xml:space="preserve">n a Kréta alkalmazás </w:t>
+      </w:r>
+      <w:proofErr w:type="gramStart"/>
+      <w:r>
+        <w:rPr>
+          <w:i/>
+        </w:rPr>
+        <w:t>adminisztrátora</w:t>
+      </w:r>
+      <w:proofErr w:type="gramEnd"/>
+      <w:r>
+        <w:rPr>
+          <w:i/>
+        </w:rPr>
+        <w:t xml:space="preserve"> </w:t>
+      </w:r>
+      <w:r>
+        <w:rPr>
+          <w:i/>
+        </w:rPr>
+        <w:t>a</w:t>
+      </w:r>
+      <w:r>
+        <w:rPr>
+          <w:i/>
+        </w:rPr>
+        <w:t xml:space="preserve">z Iskolapolgárok/Diákok menüpontot </w:t>
+      </w:r>
+      <w:r>
+        <w:rPr>
+          <w:i/>
+        </w:rPr>
+        <w:t>választom</w:t>
+      </w:r>
+    </w:p>
+    <w:p>
+      <w:pPr>
+        <w:spacing w:after="0"/>
+        <w:rPr>
+          <w:i/>
+        </w:rPr>
+      </w:pPr>
+      <w:proofErr w:type="gramStart"/>
+      <w:r>
+        <w:rPr>
+          <w:i/>
+        </w:rPr>
+        <w:t>akkor</w:t>
+      </w:r>
+      <w:proofErr w:type="gramEnd"/>
+      <w:r>
+        <w:rPr>
+          <w:i/>
+        </w:rPr>
+        <w:t xml:space="preserve"> a lenyitható űrlapon a „Szűrés” gombra </w:t>
+      </w:r>
+      <w:r>
+        <w:rPr>
+          <w:i/>
+        </w:rPr>
+        <w:t>kattintva</w:t>
+      </w:r>
+      <w:r>
+        <w:rPr>
+          <w:i/>
+        </w:rPr>
+        <w:t xml:space="preserve"> szűrni tud</w:t>
+      </w:r>
+      <w:r>
+        <w:rPr>
+          <w:i/>
+        </w:rPr>
+        <w:t>ok</w:t>
+      </w:r>
+      <w:r>
+        <w:rPr>
+          <w:i/>
+        </w:rPr>
+        <w:t xml:space="preserve"> a diák nevére, születési idejére és nemére</w:t>
+      </w:r>
+    </w:p>
+    <w:p>
+      <w:pPr>
+        <w:spacing w:after="0"/>
+        <w:rPr>
+          <w:i/>
+        </w:rPr>
+      </w:pPr>
+      <w:proofErr w:type="gramStart"/>
+      <w:r>
+        <w:rPr>
+          <w:i/>
+        </w:rPr>
+        <w:t>valamint</w:t>
+      </w:r>
+      <w:proofErr w:type="gramEnd"/>
+      <w:r>
+        <w:rPr>
+          <w:i/>
+        </w:rPr>
+        <w:t xml:space="preserve"> a szűrést </w:t>
+      </w:r>
+      <w:r>
+        <w:rPr>
+          <w:i/>
+        </w:rPr>
+        <w:t xml:space="preserve">visszavonni </w:t>
+      </w:r>
+      <w:r>
+        <w:rPr>
+          <w:i/>
+        </w:rPr>
+        <w:t xml:space="preserve">a „Szűrés visszavonása” gombra </w:t>
+      </w:r>
+      <w:r>
+        <w:rPr>
+          <w:i/>
+        </w:rPr>
+        <w:t>kattintva szeretnék</w:t>
+      </w:r>
+      <w:r>
+        <w:rPr>
+          <w:i/>
+        </w:rPr>
+        <w:t>!</w:t>
+      </w:r>
+    </w:p>
+    <w:p>
+      <w:pPr>
+        <w:spacing w:after="0"/>
+        <w:rPr>
+          <w:i/>
+        </w:rPr>
+      </w:pPr>
+    </w:p>
+    <w:p>
+      <w:pPr>
+        <w:spacing w:after="0"/>
+      </w:pPr>
+      <w:r>
+        <w:t>Minta a szűrés űrlaphoz:</w:t>
+      </w:r>
+    </w:p>
+    <w:p>
+      <w:pPr>
+        <w:spacing w:after="0"/>
+        <w:rPr>
+          <w:i/>
+        </w:rPr>
+      </w:pPr>
+      <w:r>
+        <w:rPr>
+          <w:i/>
+          <w:noProof/>
+          <w:lang w:eastAsia="hu-HU"/>
+        </w:rPr>
+        <w:drawing>
+          <wp:inline distT="0" distB="0" distL="0" distR="0" wp14:anchorId="537256C1" wp14:editId="679E7D35">
+            <wp:extent cx="5760720" cy="382905"/>
+            <wp:effectExtent l="0" t="0" r="0" b="0"/>
+            <wp:docPr id="1" name="Kép 1"/>
+            <wp:cNvGraphicFramePr>
+              <a:graphicFrameLocks xmlns:a="http://schemas.openxmlformats.org/drawingml/2006/main" noChangeAspect="1"/>
+            </wp:cNvGraphicFramePr>
+            <a:graphic xmlns:a="http://schemas.openxmlformats.org/drawingml/2006/main">
+              <a:graphicData uri="http://schemas.openxmlformats.org/drawingml/2006/picture">
+                <pic:pic xmlns:pic="http://schemas.openxmlformats.org/drawingml/2006/picture">
+                  <pic:nvPicPr>
+                    <pic:cNvPr id="1" name=""/>
+                    <pic:cNvPicPr/>
+                  </pic:nvPicPr>
+                  <pic:blipFill>
+                    <a:blip r:embed="rId6"/>
+                    <a:stretch>
+                      <a:fillRect/>
+                    </a:stretch>
+                  </pic:blipFill>
+                  <pic:spPr>
+                    <a:xfrm>
+                      <a:off x="0" y="0"/>
+                      <a:ext cx="5760720" cy="382905"/>
+                    </a:xfrm>
+                    <a:prstGeom prst="rect">
+                      <a:avLst/>
+                    </a:prstGeom>
+                  </pic:spPr>
+                </pic:pic>
+              </a:graphicData>
+            </a:graphic>
+          </wp:inline>
+        </w:drawing>
+      </w:r>
+    </w:p>
+    <w:p>
+      <w:pPr>
+        <w:spacing w:after="0"/>
+        <w:rPr>
+          <w:i/>
+        </w:rPr>
+      </w:pPr>
+    </w:p>
+    <w:p>
+      <w:pPr>
+        <w:spacing w:after="0"/>
+        <w:rPr>
+          <w:i/>
+        </w:rPr>
+      </w:pPr>
+      <w:r>
+        <w:rPr>
+          <w:i/>
+        </w:rPr>
+        <w:t>2.</w:t>
+      </w:r>
+    </w:p>
+    <w:p>
+      <w:pPr>
+        <w:spacing w:after="0"/>
+        <w:rPr>
+          <w:i/>
+        </w:rPr>
+      </w:pPr>
+      <w:r>
+        <w:rPr>
+          <w:i/>
+        </w:rPr>
+        <w:t xml:space="preserve">Én a Kréta alkalmazás </w:t>
+      </w:r>
+      <w:proofErr w:type="gramStart"/>
+      <w:r>
+        <w:rPr>
+          <w:i/>
+        </w:rPr>
+        <w:t>adminisztrátora</w:t>
+      </w:r>
+      <w:proofErr w:type="gramEnd"/>
+      <w:r>
+        <w:rPr>
+          <w:i/>
+        </w:rPr>
+        <w:br/>
+        <w:t>szeretnék statisztikai adatokat lekérdezni a rendszerből,</w:t>
+      </w:r>
+      <w:r>
+        <w:rPr>
+          <w:i/>
+        </w:rPr>
+        <w:br/>
+        <w:t>hogy tisztába legyek az iskola statisztikai adataival és vezetői döntéseket tudjak hozni.</w:t>
+      </w:r>
+    </w:p>
+    <w:p>
+      <w:pPr>
+        <w:spacing w:after="0"/>
+        <w:rPr>
+          <w:i/>
+        </w:rPr>
+      </w:pPr>
+      <w:r>
+        <w:rPr>
+          <w:i/>
+        </w:rPr>
+        <w:t xml:space="preserve">Ezért ha a Vezérlőpult menüpontot választom </w:t>
+      </w:r>
+      <w:proofErr w:type="gramStart"/>
+      <w:r>
+        <w:rPr>
+          <w:i/>
+        </w:rPr>
+        <w:t>ki</w:t>
+      </w:r>
+      <w:proofErr w:type="gramEnd"/>
+      <w:r>
+        <w:rPr>
+          <w:i/>
+        </w:rPr>
+        <w:br/>
+        <w:t>akkor megjelenik a képernyőn, hogy hány szülő van a rendszerben, mennyi a férfi és női szülők száma</w:t>
+      </w:r>
+      <w:r>
+        <w:rPr>
+          <w:i/>
+        </w:rPr>
+        <w:br/>
+        <w:t>valamint osztályönként hány diák van!</w:t>
       </w:r>
       <w:bookmarkStart w:id="0" w:name="_GoBack"/>
       <w:bookmarkEnd w:id="0"/>

</xml_diff>